<commit_message>
Modificando el Plan de Proyectos,Documento de negocio y el readme.
</commit_message>
<xml_diff>
--- a/DESAROLLO/SAV/GESTION/SAV_DN.docx
+++ b/DESAROLLO/SAV/GESTION/SAV_DN.docx
@@ -541,8 +541,6 @@
         </w:rPr>
         <w:t>QUISPE LUCAS JOHN ALEX</w:t>
       </w:r>
-      <w:bookmarkStart w:id="0" w:name="_GoBack"/>
-      <w:bookmarkEnd w:id="0"/>
     </w:p>
     <w:p>
       <w:pPr>
@@ -2841,8 +2839,8 @@
           <w:szCs w:val="24"/>
         </w:rPr>
       </w:pPr>
-      <w:bookmarkStart w:id="1" w:name="_tqv99xiinoxi" w:colFirst="0" w:colLast="0"/>
-      <w:bookmarkEnd w:id="1"/>
+      <w:bookmarkStart w:id="0" w:name="_tqv99xiinoxi" w:colFirst="0" w:colLast="0"/>
+      <w:bookmarkEnd w:id="0"/>
     </w:p>
     <w:p>
       <w:pPr>
@@ -2885,8 +2883,8 @@
           <w:szCs w:val="36"/>
         </w:rPr>
       </w:pPr>
-      <w:bookmarkStart w:id="2" w:name="_1pxezwc" w:colFirst="0" w:colLast="0"/>
-      <w:bookmarkEnd w:id="2"/>
+      <w:bookmarkStart w:id="1" w:name="_1pxezwc" w:colFirst="0" w:colLast="0"/>
+      <w:bookmarkEnd w:id="1"/>
     </w:p>
     <w:p>
       <w:pPr>
@@ -2899,8 +2897,8 @@
           <w:szCs w:val="36"/>
         </w:rPr>
       </w:pPr>
-      <w:bookmarkStart w:id="3" w:name="_ajz3ktq105tv" w:colFirst="0" w:colLast="0"/>
-      <w:bookmarkEnd w:id="3"/>
+      <w:bookmarkStart w:id="2" w:name="_ajz3ktq105tv" w:colFirst="0" w:colLast="0"/>
+      <w:bookmarkEnd w:id="2"/>
     </w:p>
     <w:p>
       <w:pPr>
@@ -2913,8 +2911,8 @@
           <w:szCs w:val="36"/>
         </w:rPr>
       </w:pPr>
-      <w:bookmarkStart w:id="4" w:name="_7juyvpyfibai" w:colFirst="0" w:colLast="0"/>
-      <w:bookmarkEnd w:id="4"/>
+      <w:bookmarkStart w:id="3" w:name="_7juyvpyfibai" w:colFirst="0" w:colLast="0"/>
+      <w:bookmarkEnd w:id="3"/>
     </w:p>
     <w:p>
       <w:pPr>
@@ -2927,8 +2925,8 @@
           <w:szCs w:val="36"/>
         </w:rPr>
       </w:pPr>
-      <w:bookmarkStart w:id="5" w:name="_vhn31t4ob8c1" w:colFirst="0" w:colLast="0"/>
-      <w:bookmarkEnd w:id="5"/>
+      <w:bookmarkStart w:id="4" w:name="_vhn31t4ob8c1" w:colFirst="0" w:colLast="0"/>
+      <w:bookmarkEnd w:id="4"/>
     </w:p>
     <w:p>
       <w:pPr>
@@ -2941,8 +2939,8 @@
           <w:szCs w:val="36"/>
         </w:rPr>
       </w:pPr>
-      <w:bookmarkStart w:id="6" w:name="_fm2dnv5l4wdt" w:colFirst="0" w:colLast="0"/>
-      <w:bookmarkEnd w:id="6"/>
+      <w:bookmarkStart w:id="5" w:name="_fm2dnv5l4wdt" w:colFirst="0" w:colLast="0"/>
+      <w:bookmarkEnd w:id="5"/>
       <w:r>
         <w:br w:type="page"/>
       </w:r>
@@ -2958,8 +2956,8 @@
           <w:szCs w:val="36"/>
         </w:rPr>
       </w:pPr>
-      <w:bookmarkStart w:id="7" w:name="_vgqnfuh3s58j" w:colFirst="0" w:colLast="0"/>
-      <w:bookmarkEnd w:id="7"/>
+      <w:bookmarkStart w:id="6" w:name="_vgqnfuh3s58j" w:colFirst="0" w:colLast="0"/>
+      <w:bookmarkEnd w:id="6"/>
     </w:p>
     <w:p>
       <w:pPr>
@@ -2972,8 +2970,8 @@
           <w:szCs w:val="36"/>
         </w:rPr>
       </w:pPr>
-      <w:bookmarkStart w:id="8" w:name="_h8f5xrxy22ub" w:colFirst="0" w:colLast="0"/>
-      <w:bookmarkEnd w:id="8"/>
+      <w:bookmarkStart w:id="7" w:name="_h8f5xrxy22ub" w:colFirst="0" w:colLast="0"/>
+      <w:bookmarkEnd w:id="7"/>
     </w:p>
     <w:p>
       <w:pPr>
@@ -2986,8 +2984,8 @@
           <w:szCs w:val="36"/>
         </w:rPr>
       </w:pPr>
-      <w:bookmarkStart w:id="9" w:name="_ninmbiiy2igm" w:colFirst="0" w:colLast="0"/>
-      <w:bookmarkEnd w:id="9"/>
+      <w:bookmarkStart w:id="8" w:name="_ninmbiiy2igm" w:colFirst="0" w:colLast="0"/>
+      <w:bookmarkEnd w:id="8"/>
     </w:p>
     <w:p>
       <w:pPr>
@@ -3000,8 +2998,8 @@
           <w:szCs w:val="36"/>
         </w:rPr>
       </w:pPr>
-      <w:bookmarkStart w:id="10" w:name="_hddnkoucs3gi" w:colFirst="0" w:colLast="0"/>
-      <w:bookmarkEnd w:id="10"/>
+      <w:bookmarkStart w:id="9" w:name="_hddnkoucs3gi" w:colFirst="0" w:colLast="0"/>
+      <w:bookmarkEnd w:id="9"/>
     </w:p>
     <w:p>
       <w:pPr>
@@ -3014,8 +3012,8 @@
           <w:szCs w:val="36"/>
         </w:rPr>
       </w:pPr>
-      <w:bookmarkStart w:id="11" w:name="_vn2t32gcvfkj" w:colFirst="0" w:colLast="0"/>
-      <w:bookmarkEnd w:id="11"/>
+      <w:bookmarkStart w:id="10" w:name="_vn2t32gcvfkj" w:colFirst="0" w:colLast="0"/>
+      <w:bookmarkEnd w:id="10"/>
     </w:p>
     <w:p>
       <w:pPr>
@@ -3028,8 +3026,8 @@
           <w:szCs w:val="36"/>
         </w:rPr>
       </w:pPr>
-      <w:bookmarkStart w:id="12" w:name="_zi96tuwg1h49" w:colFirst="0" w:colLast="0"/>
-      <w:bookmarkEnd w:id="12"/>
+      <w:bookmarkStart w:id="11" w:name="_zi96tuwg1h49" w:colFirst="0" w:colLast="0"/>
+      <w:bookmarkEnd w:id="11"/>
     </w:p>
     <w:p>
       <w:pPr>
@@ -3042,8 +3040,8 @@
           <w:szCs w:val="36"/>
         </w:rPr>
       </w:pPr>
-      <w:bookmarkStart w:id="13" w:name="_wpdrxpzcidcl" w:colFirst="0" w:colLast="0"/>
-      <w:bookmarkEnd w:id="13"/>
+      <w:bookmarkStart w:id="12" w:name="_wpdrxpzcidcl" w:colFirst="0" w:colLast="0"/>
+      <w:bookmarkEnd w:id="12"/>
     </w:p>
     <w:p>
       <w:pPr>
@@ -3056,8 +3054,8 @@
           <w:szCs w:val="36"/>
         </w:rPr>
       </w:pPr>
-      <w:bookmarkStart w:id="14" w:name="_fg5u87wakymn" w:colFirst="0" w:colLast="0"/>
-      <w:bookmarkEnd w:id="14"/>
+      <w:bookmarkStart w:id="13" w:name="_fg5u87wakymn" w:colFirst="0" w:colLast="0"/>
+      <w:bookmarkEnd w:id="13"/>
       <w:r>
         <w:rPr>
           <w:rFonts w:ascii="Times New Roman" w:eastAsia="Times New Roman" w:hAnsi="Times New Roman" w:cs="Times New Roman"/>
@@ -3079,8 +3077,8 @@
           <w:szCs w:val="36"/>
         </w:rPr>
       </w:pPr>
-      <w:bookmarkStart w:id="15" w:name="_vuvnt8wa2gb8" w:colFirst="0" w:colLast="0"/>
-      <w:bookmarkEnd w:id="15"/>
+      <w:bookmarkStart w:id="14" w:name="_vuvnt8wa2gb8" w:colFirst="0" w:colLast="0"/>
+      <w:bookmarkEnd w:id="14"/>
       <w:r>
         <w:br w:type="page"/>
       </w:r>
@@ -3167,8 +3165,8 @@
           <w:szCs w:val="24"/>
         </w:rPr>
       </w:pPr>
-      <w:bookmarkStart w:id="16" w:name="_nczwj0zajt8b" w:colFirst="0" w:colLast="0"/>
-      <w:bookmarkEnd w:id="16"/>
+      <w:bookmarkStart w:id="15" w:name="_nczwj0zajt8b" w:colFirst="0" w:colLast="0"/>
+      <w:bookmarkEnd w:id="15"/>
       <w:r>
         <w:rPr>
           <w:rFonts w:ascii="Times New Roman" w:eastAsia="Times New Roman" w:hAnsi="Times New Roman" w:cs="Times New Roman"/>
@@ -3193,8 +3191,8 @@
           <w:szCs w:val="24"/>
         </w:rPr>
       </w:pPr>
-      <w:bookmarkStart w:id="17" w:name="_wxivk69gzeh7" w:colFirst="0" w:colLast="0"/>
-      <w:bookmarkEnd w:id="17"/>
+      <w:bookmarkStart w:id="16" w:name="_wxivk69gzeh7" w:colFirst="0" w:colLast="0"/>
+      <w:bookmarkEnd w:id="16"/>
       <w:r>
         <w:rPr>
           <w:rFonts w:ascii="Times New Roman" w:eastAsia="Times New Roman" w:hAnsi="Times New Roman" w:cs="Times New Roman"/>
@@ -3219,8 +3217,8 @@
           <w:szCs w:val="24"/>
         </w:rPr>
       </w:pPr>
-      <w:bookmarkStart w:id="18" w:name="_6feeeyx5magn" w:colFirst="0" w:colLast="0"/>
-      <w:bookmarkEnd w:id="18"/>
+      <w:bookmarkStart w:id="17" w:name="_6feeeyx5magn" w:colFirst="0" w:colLast="0"/>
+      <w:bookmarkEnd w:id="17"/>
       <w:r>
         <w:rPr>
           <w:rFonts w:ascii="Times New Roman" w:eastAsia="Times New Roman" w:hAnsi="Times New Roman" w:cs="Times New Roman"/>
@@ -3287,8 +3285,8 @@
           <w:szCs w:val="24"/>
         </w:rPr>
       </w:pPr>
-      <w:bookmarkStart w:id="19" w:name="_n299pbefw6yh" w:colFirst="0" w:colLast="0"/>
-      <w:bookmarkEnd w:id="19"/>
+      <w:bookmarkStart w:id="18" w:name="_n299pbefw6yh" w:colFirst="0" w:colLast="0"/>
+      <w:bookmarkEnd w:id="18"/>
       <w:r>
         <w:rPr>
           <w:rFonts w:ascii="Times New Roman" w:eastAsia="Times New Roman" w:hAnsi="Times New Roman" w:cs="Times New Roman"/>
@@ -3333,8 +3331,8 @@
           <w:szCs w:val="24"/>
         </w:rPr>
       </w:pPr>
-      <w:bookmarkStart w:id="20" w:name="_8d0fbly3u6uc" w:colFirst="0" w:colLast="0"/>
-      <w:bookmarkEnd w:id="20"/>
+      <w:bookmarkStart w:id="19" w:name="_8d0fbly3u6uc" w:colFirst="0" w:colLast="0"/>
+      <w:bookmarkEnd w:id="19"/>
       <w:r>
         <w:rPr>
           <w:rFonts w:ascii="Times New Roman" w:eastAsia="Times New Roman" w:hAnsi="Times New Roman" w:cs="Times New Roman"/>
@@ -3750,8 +3748,20 @@
           <w:szCs w:val="24"/>
         </w:rPr>
       </w:pPr>
-      <w:bookmarkStart w:id="21" w:name="_st5lt8dy3e7q" w:colFirst="0" w:colLast="0"/>
-      <w:bookmarkEnd w:id="21"/>
+      <w:bookmarkStart w:id="20" w:name="_st5lt8dy3e7q" w:colFirst="0" w:colLast="0"/>
+      <w:bookmarkEnd w:id="20"/>
+    </w:p>
+    <w:p>
+      <w:pPr>
+        <w:spacing w:before="120" w:after="240" w:line="360" w:lineRule="auto"/>
+        <w:ind w:left="1000" w:firstLine="900"/>
+        <w:rPr>
+          <w:rFonts w:ascii="Times New Roman" w:eastAsia="Times New Roman" w:hAnsi="Times New Roman" w:cs="Times New Roman"/>
+          <w:b/>
+          <w:sz w:val="24"/>
+          <w:szCs w:val="24"/>
+        </w:rPr>
+      </w:pPr>
     </w:p>
     <w:p>
       <w:pPr>
@@ -3774,6 +3784,7 @@
           <w:sz w:val="24"/>
           <w:szCs w:val="24"/>
         </w:rPr>
+        <w:lastRenderedPageBreak/>
         <w:t>Declaración del Posicionamiento del Producto</w:t>
       </w:r>
     </w:p>
@@ -3836,7 +3847,6 @@
                 <w:sz w:val="24"/>
                 <w:szCs w:val="24"/>
               </w:rPr>
-              <w:lastRenderedPageBreak/>
               <w:t>Para</w:t>
             </w:r>
           </w:p>
@@ -3966,8 +3976,8 @@
                 <w:szCs w:val="24"/>
               </w:rPr>
             </w:pPr>
-            <w:bookmarkStart w:id="22" w:name="_v0w4kdvv56hz" w:colFirst="0" w:colLast="0"/>
-            <w:bookmarkEnd w:id="22"/>
+            <w:bookmarkStart w:id="21" w:name="_v0w4kdvv56hz" w:colFirst="0" w:colLast="0"/>
+            <w:bookmarkEnd w:id="21"/>
             <w:r>
               <w:rPr>
                 <w:rFonts w:ascii="Times New Roman" w:eastAsia="Times New Roman" w:hAnsi="Times New Roman" w:cs="Times New Roman"/>
@@ -4398,8 +4408,8 @@
                 <w:szCs w:val="24"/>
               </w:rPr>
             </w:pPr>
-            <w:bookmarkStart w:id="23" w:name="_peeloorcbhnt" w:colFirst="0" w:colLast="0"/>
-            <w:bookmarkEnd w:id="23"/>
+            <w:bookmarkStart w:id="22" w:name="_peeloorcbhnt" w:colFirst="0" w:colLast="0"/>
+            <w:bookmarkEnd w:id="22"/>
             <w:r>
               <w:rPr>
                 <w:rFonts w:ascii="Times New Roman" w:eastAsia="Times New Roman" w:hAnsi="Times New Roman" w:cs="Times New Roman"/>
@@ -4423,25 +4433,25 @@
           <w:szCs w:val="24"/>
         </w:rPr>
       </w:pPr>
-      <w:bookmarkStart w:id="24" w:name="_4rhn02dj4y04" w:colFirst="0" w:colLast="0"/>
+      <w:bookmarkStart w:id="23" w:name="_4rhn02dj4y04" w:colFirst="0" w:colLast="0"/>
+      <w:bookmarkEnd w:id="23"/>
+      <w:r>
+        <w:br w:type="page"/>
+      </w:r>
+    </w:p>
+    <w:p>
+      <w:pPr>
+        <w:spacing w:before="120" w:after="240" w:line="360" w:lineRule="auto"/>
+        <w:rPr>
+          <w:rFonts w:ascii="Times New Roman" w:eastAsia="Times New Roman" w:hAnsi="Times New Roman" w:cs="Times New Roman"/>
+          <w:b/>
+          <w:color w:val="FF0000"/>
+          <w:sz w:val="24"/>
+          <w:szCs w:val="24"/>
+        </w:rPr>
+      </w:pPr>
+      <w:bookmarkStart w:id="24" w:name="_ndkny9y71oh9" w:colFirst="0" w:colLast="0"/>
       <w:bookmarkEnd w:id="24"/>
-      <w:r>
-        <w:br w:type="page"/>
-      </w:r>
-    </w:p>
-    <w:p>
-      <w:pPr>
-        <w:spacing w:before="120" w:after="240" w:line="360" w:lineRule="auto"/>
-        <w:rPr>
-          <w:rFonts w:ascii="Times New Roman" w:eastAsia="Times New Roman" w:hAnsi="Times New Roman" w:cs="Times New Roman"/>
-          <w:b/>
-          <w:color w:val="FF0000"/>
-          <w:sz w:val="24"/>
-          <w:szCs w:val="24"/>
-        </w:rPr>
-      </w:pPr>
-      <w:bookmarkStart w:id="25" w:name="_ndkny9y71oh9" w:colFirst="0" w:colLast="0"/>
-      <w:bookmarkEnd w:id="25"/>
     </w:p>
     <w:p>
       <w:pPr>
@@ -4458,8 +4468,8 @@
           <w:szCs w:val="24"/>
         </w:rPr>
       </w:pPr>
-      <w:bookmarkStart w:id="26" w:name="_w1xuwnmt9pq1" w:colFirst="0" w:colLast="0"/>
-      <w:bookmarkEnd w:id="26"/>
+      <w:bookmarkStart w:id="25" w:name="_w1xuwnmt9pq1" w:colFirst="0" w:colLast="0"/>
+      <w:bookmarkEnd w:id="25"/>
       <w:r>
         <w:rPr>
           <w:rFonts w:ascii="Times New Roman" w:eastAsia="Times New Roman" w:hAnsi="Times New Roman" w:cs="Times New Roman"/>
@@ -4484,8 +4494,8 @@
           <w:szCs w:val="24"/>
         </w:rPr>
       </w:pPr>
-      <w:bookmarkStart w:id="27" w:name="_mml96b8vt570" w:colFirst="0" w:colLast="0"/>
-      <w:bookmarkEnd w:id="27"/>
+      <w:bookmarkStart w:id="26" w:name="_mml96b8vt570" w:colFirst="0" w:colLast="0"/>
+      <w:bookmarkEnd w:id="26"/>
       <w:r>
         <w:rPr>
           <w:rFonts w:ascii="Times New Roman" w:eastAsia="Times New Roman" w:hAnsi="Times New Roman" w:cs="Times New Roman"/>
@@ -4766,8 +4776,8 @@
                 <w:szCs w:val="24"/>
               </w:rPr>
             </w:pPr>
-            <w:bookmarkStart w:id="28" w:name="_jhukpae93zyr" w:colFirst="0" w:colLast="0"/>
-            <w:bookmarkEnd w:id="28"/>
+            <w:bookmarkStart w:id="27" w:name="_jhukpae93zyr" w:colFirst="0" w:colLast="0"/>
+            <w:bookmarkEnd w:id="27"/>
           </w:p>
           <w:p>
             <w:pPr>
@@ -5534,6 +5544,7 @@
                 <w:szCs w:val="24"/>
               </w:rPr>
             </w:pPr>
+            <w:bookmarkStart w:id="28" w:name="_GoBack"/>
             <w:r>
               <w:rPr>
                 <w:rFonts w:ascii="Times New Roman" w:eastAsia="Times New Roman" w:hAnsi="Times New Roman" w:cs="Times New Roman"/>
@@ -5705,6 +5716,7 @@
           </w:p>
         </w:tc>
       </w:tr>
+      <w:bookmarkEnd w:id="28"/>
       <w:tr>
         <w:trPr>
           <w:trHeight w:val="1580"/>
@@ -7126,7 +7138,7 @@
       </w:pPr>
     </w:pPrDefault>
   </w:docDefaults>
-  <w:latentStyles w:defLockedState="0" w:defUIPriority="99" w:defSemiHidden="0" w:defUnhideWhenUsed="0" w:defQFormat="0" w:count="375">
+  <w:latentStyles w:defLockedState="0" w:defUIPriority="99" w:defSemiHidden="0" w:defUnhideWhenUsed="0" w:defQFormat="0" w:count="377">
     <w:lsdException w:name="Normal" w:uiPriority="0" w:qFormat="1"/>
     <w:lsdException w:name="heading 1" w:uiPriority="9" w:qFormat="1"/>
     <w:lsdException w:name="heading 2" w:semiHidden="1" w:uiPriority="9" w:unhideWhenUsed="1" w:qFormat="1"/>
@@ -7232,7 +7244,6 @@
     <w:lsdException w:name="HTML Sample" w:semiHidden="1" w:unhideWhenUsed="1"/>
     <w:lsdException w:name="HTML Typewriter" w:semiHidden="1" w:unhideWhenUsed="1"/>
     <w:lsdException w:name="HTML Variable" w:semiHidden="1" w:unhideWhenUsed="1"/>
-    <w:lsdException w:name="Normal Table" w:semiHidden="1" w:unhideWhenUsed="1"/>
     <w:lsdException w:name="annotation subject" w:semiHidden="1" w:unhideWhenUsed="1"/>
     <w:lsdException w:name="No List" w:semiHidden="1" w:unhideWhenUsed="1"/>
     <w:lsdException w:name="Outline List 1" w:semiHidden="1" w:unhideWhenUsed="1"/>
@@ -7278,11 +7289,9 @@
     <w:lsdException w:name="Table Subtle 1" w:semiHidden="1" w:unhideWhenUsed="1"/>
     <w:lsdException w:name="Table Subtle 2" w:semiHidden="1" w:unhideWhenUsed="1"/>
     <w:lsdException w:name="Table Web 1" w:semiHidden="1" w:unhideWhenUsed="1"/>
-    <w:lsdException w:name="Table Web 2" w:semiHidden="1" w:unhideWhenUsed="1"/>
     <w:lsdException w:name="Table Web 3" w:semiHidden="1" w:unhideWhenUsed="1"/>
     <w:lsdException w:name="Balloon Text" w:semiHidden="1" w:unhideWhenUsed="1"/>
     <w:lsdException w:name="Table Grid" w:uiPriority="39"/>
-    <w:lsdException w:name="Table Theme" w:semiHidden="1" w:unhideWhenUsed="1"/>
     <w:lsdException w:name="Placeholder Text" w:semiHidden="1"/>
     <w:lsdException w:name="No Spacing" w:uiPriority="1" w:qFormat="1"/>
     <w:lsdException w:name="Light Shading" w:uiPriority="60"/>
@@ -7502,6 +7511,8 @@
     <w:lsdException w:name="Smart Hyperlink" w:semiHidden="1" w:unhideWhenUsed="1"/>
     <w:lsdException w:name="Hashtag" w:semiHidden="1" w:unhideWhenUsed="1"/>
     <w:lsdException w:name="Unresolved Mention" w:semiHidden="1" w:unhideWhenUsed="1"/>
+    <w:lsdException w:name="Smart Link" w:semiHidden="1" w:unhideWhenUsed="1"/>
+    <w:lsdException w:name="Smart Link Error" w:semiHidden="1" w:unhideWhenUsed="1"/>
   </w:latentStyles>
   <w:style w:type="paragraph" w:default="1" w:styleId="Normal">
     <w:name w:val="Normal"/>

</xml_diff>